<commit_message>
Doc with some adds
</commit_message>
<xml_diff>
--- a/doc/PROXYDO.docx
+++ b/doc/PROXYDO.docx
@@ -1,6 +1,6 @@
 
 <file path=word/document.xml><?xml version="1.0" encoding="utf-8"?>
-<w:document xmlns:ve="http://schemas.openxmlformats.org/markup-compatibility/2006" xmlns:o="urn:schemas-microsoft-com:office:office" xmlns:r="http://schemas.openxmlformats.org/officeDocument/2006/relationships" xmlns:m="http://schemas.openxmlformats.org/officeDocument/2006/math" xmlns:v="urn:schemas-microsoft-com:vml" xmlns:wp="http://schemas.openxmlformats.org/drawingml/2006/wordprocessingDrawing" xmlns:w10="urn:schemas-microsoft-com:office:word" xmlns:w="http://schemas.openxmlformats.org/wordprocessingml/2006/main" xmlns:wne="http://schemas.microsoft.com/office/word/2006/wordml">
+<w:document xmlns:mo="http://schemas.microsoft.com/office/mac/office/2008/main" xmlns:ve="http://schemas.openxmlformats.org/markup-compatibility/2006" xmlns:mv="urn:schemas-microsoft-com:mac:vml" xmlns:o="urn:schemas-microsoft-com:office:office" xmlns:r="http://schemas.openxmlformats.org/officeDocument/2006/relationships" xmlns:m="http://schemas.openxmlformats.org/officeDocument/2006/math" xmlns:v="urn:schemas-microsoft-com:vml" xmlns:wp="http://schemas.openxmlformats.org/drawingml/2006/wordprocessingDrawing" xmlns:w10="urn:schemas-microsoft-com:office:word" xmlns:w="http://schemas.openxmlformats.org/wordprocessingml/2006/main" xmlns:wne="http://schemas.microsoft.com/office/word/2006/wordml" ve:Ignorable="mv" ve:PreserveAttributes="mv:*">
   <w:body>
     <w:p>
       <w:pPr>
@@ -39,7 +39,7 @@
             <v:imagedata r:id="rId7" o:title=""/>
             <w10:wrap type="tight"/>
           </v:shape>
-          <o:OLEObject Type="Embed" ProgID="CorelDraw.Gráfico.9" ShapeID="_x0000_s1026" DrawAspect="Content" ObjectID="_1334917278" r:id="rId8"/>
+          <o:OLEObject Type="Embed" ProgID="CorelDraw.Gráfico.9" ShapeID="_x0000_s1026" DrawAspect="Content" ObjectID="_1208774277" r:id="rId8"/>
         </w:pict>
       </w:r>
     </w:p>
@@ -302,11 +302,14 @@
     </w:p>
     <w:p>
       <w:pPr>
-        <w:pStyle w:val="Prrafodelista"/>
+        <w:pStyle w:val="ListParagraph"/>
         <w:numPr>
           <w:ilvl w:val="0"/>
           <w:numId w:val="4"/>
         </w:numPr>
+        <w:rPr>
+          <w:b/>
+        </w:rPr>
         <w:sectPr>
           <w:pgSz w:w="11900" w:h="16840"/>
           <w:pgMar w:top="1440" w:right="1800" w:bottom="1440" w:left="1800" w:header="708" w:footer="708" w:gutter="0"/>
@@ -315,32 +318,39 @@
       </w:pPr>
       <w:r>
         <w:rPr>
-          <w:lang w:val="es-CO"/>
-        </w:rPr>
-        <w:lastRenderedPageBreak/>
+          <w:b/>
+          <w:lang w:val="es-CO"/>
+        </w:rPr>
         <w:t>Introducción</w:t>
       </w:r>
     </w:p>
     <w:p>
       <w:pPr>
-        <w:pStyle w:val="Prrafodelista"/>
+        <w:pStyle w:val="ListParagraph"/>
         <w:numPr>
           <w:ilvl w:val="0"/>
           <w:numId w:val="4"/>
         </w:numPr>
-      </w:pPr>
-      <w:r>
-        <w:rPr>
-          <w:lang w:val="es-CO"/>
-        </w:rPr>
-        <w:lastRenderedPageBreak/>
+        <w:rPr>
+          <w:b/>
+        </w:rPr>
+      </w:pPr>
+      <w:r>
+        <w:rPr>
+          <w:b/>
+          <w:lang w:val="es-CO"/>
+        </w:rPr>
         <w:t>Arquitectura</w:t>
       </w:r>
       <w:r>
+        <w:rPr>
+          <w:b/>
+        </w:rPr>
         <w:t xml:space="preserve"> del </w:t>
       </w:r>
       <w:r>
         <w:rPr>
+          <w:b/>
           <w:lang w:val="es-CO"/>
         </w:rPr>
         <w:t>Sistema</w:t>
@@ -348,17 +358,19 @@
     </w:p>
     <w:p>
       <w:pPr>
-        <w:pStyle w:val="Prrafodelista"/>
+        <w:pStyle w:val="ListParagraph"/>
         <w:numPr>
           <w:ilvl w:val="0"/>
           <w:numId w:val="4"/>
         </w:numPr>
         <w:rPr>
-          <w:lang w:val="es-CO"/>
-        </w:rPr>
-      </w:pPr>
-      <w:r>
-        <w:rPr>
+          <w:b/>
+          <w:lang w:val="es-CO"/>
+        </w:rPr>
+      </w:pPr>
+      <w:r>
+        <w:rPr>
+          <w:b/>
           <w:highlight w:val="lightGray"/>
           <w:lang w:val="es-CO"/>
         </w:rPr>
@@ -366,37 +378,47 @@
       </w:r>
       <w:r>
         <w:rPr>
-          <w:lang w:val="es-CO"/>
-        </w:rPr>
-        <w:lastRenderedPageBreak/>
+          <w:b/>
+          <w:lang w:val="es-CO"/>
+        </w:rPr>
         <w:t>Pruebas</w:t>
       </w:r>
     </w:p>
     <w:p>
       <w:pPr>
-        <w:pStyle w:val="Prrafodelista"/>
-      </w:pPr>
-    </w:p>
-    <w:p>
-      <w:pPr>
-        <w:pStyle w:val="Prrafodelista"/>
+        <w:pStyle w:val="ListParagraph"/>
+      </w:pPr>
+    </w:p>
+    <w:p>
+      <w:pPr>
+        <w:pStyle w:val="ListParagraph"/>
         <w:ind w:left="360"/>
-      </w:pPr>
-      <w:r>
+        <w:rPr>
+          <w:b/>
+        </w:rPr>
+      </w:pPr>
+      <w:r>
+        <w:rPr>
+          <w:b/>
+        </w:rPr>
         <w:t>Outgoing Connection:</w:t>
       </w:r>
     </w:p>
     <w:p>
       <w:pPr>
-        <w:pStyle w:val="Prrafodelista"/>
+        <w:pStyle w:val="ListParagraph"/>
         <w:ind w:left="360"/>
-      </w:pPr>
-    </w:p>
-    <w:p>
-      <w:pPr>
-        <w:pStyle w:val="Prrafodelista"/>
+        <w:rPr>
+          <w:b/>
+        </w:rPr>
+      </w:pPr>
+    </w:p>
+    <w:p>
+      <w:pPr>
+        <w:pStyle w:val="ListParagraph"/>
         <w:ind w:left="360"/>
         <w:rPr>
+          <w:b/>
           <w:lang w:val="es-CO"/>
         </w:rPr>
         <w:sectPr>
@@ -406,26 +428,22 @@
         </w:sectPr>
       </w:pPr>
       <w:r>
+        <w:rPr>
+          <w:b/>
+        </w:rPr>
         <w:t>Incoming</w:t>
       </w:r>
       <w:r>
         <w:rPr>
-          <w:lang w:val="es-CO"/>
-        </w:rPr>
-        <w:t xml:space="preserve"> </w:t>
-      </w:r>
-      <w:proofErr w:type="spellStart"/>
-      <w:r>
-        <w:rPr>
-          <w:lang w:val="es-CO"/>
-        </w:rPr>
-        <w:t>Connectios</w:t>
-      </w:r>
-      <w:proofErr w:type="spellEnd"/>
-    </w:p>
-    <w:p>
-      <w:pPr>
-        <w:pStyle w:val="Prrafodelista"/>
+          <w:b/>
+          <w:lang w:val="es-CO"/>
+        </w:rPr>
+        <w:t xml:space="preserve"> Connectios</w:t>
+      </w:r>
+    </w:p>
+    <w:p>
+      <w:pPr>
+        <w:pStyle w:val="ListParagraph"/>
         <w:numPr>
           <w:ilvl w:val="0"/>
           <w:numId w:val="4"/>
@@ -437,23 +455,26 @@
     </w:p>
     <w:p>
       <w:pPr>
-        <w:pStyle w:val="Prrafodelista"/>
+        <w:pStyle w:val="ListParagraph"/>
         <w:numPr>
           <w:ilvl w:val="0"/>
           <w:numId w:val="2"/>
         </w:numPr>
         <w:rPr>
-          <w:lang w:val="es-CO"/>
-        </w:rPr>
-      </w:pPr>
-      <w:r>
-        <w:rPr>
+          <w:b/>
+          <w:lang w:val="es-CO"/>
+        </w:rPr>
+      </w:pPr>
+      <w:r>
+        <w:rPr>
+          <w:b/>
           <w:lang w:val="es-CO"/>
         </w:rPr>
         <w:t>Especificación</w:t>
       </w:r>
       <w:r>
         <w:rPr>
+          <w:b/>
           <w:lang w:val="es-CO"/>
         </w:rPr>
         <w:t xml:space="preserve"> de protocolo:</w:t>
@@ -461,7 +482,7 @@
     </w:p>
     <w:p>
       <w:pPr>
-        <w:pStyle w:val="Prrafodelista"/>
+        <w:pStyle w:val="ListParagraph"/>
         <w:ind w:left="1080"/>
         <w:rPr>
           <w:lang w:val="es-CO"/>
@@ -470,7 +491,7 @@
     </w:p>
     <w:p>
       <w:pPr>
-        <w:pStyle w:val="Prrafodelista"/>
+        <w:pStyle w:val="ListParagraph"/>
         <w:ind w:left="1080"/>
         <w:rPr>
           <w:lang w:val="es-CO"/>
@@ -569,7 +590,7 @@
     </w:p>
     <w:p>
       <w:pPr>
-        <w:pStyle w:val="Prrafodelista"/>
+        <w:pStyle w:val="ListParagraph"/>
         <w:ind w:left="1080"/>
         <w:rPr>
           <w:lang w:val="es-CO"/>
@@ -578,7 +599,7 @@
     </w:p>
     <w:p>
       <w:pPr>
-        <w:pStyle w:val="Prrafodelista"/>
+        <w:pStyle w:val="ListParagraph"/>
         <w:ind w:left="1080"/>
         <w:rPr>
           <w:lang w:val="es-CO"/>
@@ -593,7 +614,7 @@
     </w:p>
     <w:p>
       <w:pPr>
-        <w:pStyle w:val="Prrafodelista"/>
+        <w:pStyle w:val="ListParagraph"/>
         <w:ind w:left="1080"/>
         <w:rPr>
           <w:lang w:val="es-CO"/>
@@ -602,60 +623,75 @@
     </w:p>
     <w:p>
       <w:pPr>
-        <w:pStyle w:val="Prrafodelista"/>
+        <w:pStyle w:val="ListParagraph"/>
         <w:ind w:left="1080"/>
-      </w:pPr>
-      <w:r>
+        <w:rPr>
+          <w:b/>
+        </w:rPr>
+      </w:pPr>
+      <w:r>
+        <w:rPr>
+          <w:b/>
+        </w:rPr>
         <w:t>REQUEST</w:t>
       </w:r>
     </w:p>
     <w:p>
       <w:pPr>
-        <w:pStyle w:val="Prrafodelista"/>
+        <w:pStyle w:val="ListParagraph"/>
         <w:ind w:left="1080"/>
       </w:pPr>
     </w:p>
     <w:p>
       <w:pPr>
-        <w:pStyle w:val="Prrafodelista"/>
+        <w:pStyle w:val="ListParagraph"/>
         <w:ind w:left="1080"/>
       </w:pPr>
     </w:p>
     <w:p>
       <w:pPr>
-        <w:pStyle w:val="Prrafodelista"/>
+        <w:pStyle w:val="ListParagraph"/>
         <w:ind w:left="1080"/>
       </w:pPr>
     </w:p>
     <w:p>
       <w:pPr>
-        <w:pStyle w:val="Prrafodelista"/>
+        <w:pStyle w:val="ListParagraph"/>
         <w:ind w:left="1080"/>
-      </w:pPr>
-      <w:r>
+        <w:rPr>
+          <w:b/>
+        </w:rPr>
+      </w:pPr>
+      <w:r>
+        <w:rPr>
+          <w:b/>
+        </w:rPr>
         <w:t>RESPONSE</w:t>
       </w:r>
     </w:p>
     <w:p/>
     <w:p>
       <w:pPr>
-        <w:pStyle w:val="Prrafodelista"/>
+        <w:pStyle w:val="ListParagraph"/>
         <w:numPr>
           <w:ilvl w:val="0"/>
           <w:numId w:val="2"/>
         </w:numPr>
         <w:rPr>
-          <w:lang w:val="es-CO"/>
-        </w:rPr>
-      </w:pPr>
-      <w:r>
-        <w:rPr>
+          <w:b/>
+          <w:lang w:val="es-CO"/>
+        </w:rPr>
+      </w:pPr>
+      <w:r>
+        <w:rPr>
+          <w:b/>
           <w:lang w:val="es-CO"/>
         </w:rPr>
         <w:t xml:space="preserve"> Diagramas de secuencia</w:t>
       </w:r>
       <w:r>
         <w:rPr>
+          <w:b/>
           <w:lang w:val="es-CO"/>
         </w:rPr>
         <w:t xml:space="preserve"> (necesito mas ideas)</w:t>
@@ -663,7 +699,7 @@
     </w:p>
     <w:p>
       <w:pPr>
-        <w:pStyle w:val="Prrafodelista"/>
+        <w:pStyle w:val="ListParagraph"/>
         <w:ind w:left="1080"/>
         <w:rPr>
           <w:lang w:val="es-CO"/>
@@ -672,19 +708,26 @@
     </w:p>
     <w:p>
       <w:pPr>
-        <w:pStyle w:val="Prrafodelista"/>
+        <w:pStyle w:val="ListParagraph"/>
         <w:numPr>
           <w:ilvl w:val="0"/>
           <w:numId w:val="3"/>
         </w:numPr>
-      </w:pPr>
-      <w:r>
-        <w:rPr>
+        <w:rPr>
+          <w:b/>
+        </w:rPr>
+      </w:pPr>
+      <w:r>
+        <w:rPr>
+          <w:b/>
           <w:lang w:val="es-CO"/>
         </w:rPr>
         <w:t>Proceso</w:t>
       </w:r>
       <w:r>
+        <w:rPr>
+          <w:b/>
+        </w:rPr>
         <w:t xml:space="preserve"> principal</w:t>
       </w:r>
     </w:p>
@@ -692,7 +735,6 @@
       <w:r>
         <w:rPr>
           <w:noProof/>
-          <w:lang w:val="es-CO" w:eastAsia="es-CO"/>
         </w:rPr>
         <w:drawing>
           <wp:inline distT="0" distB="0" distL="0" distR="0">
@@ -743,7 +785,7 @@
     </w:p>
     <w:p>
       <w:pPr>
-        <w:pStyle w:val="Prrafodelista"/>
+        <w:pStyle w:val="ListParagraph"/>
         <w:numPr>
           <w:ilvl w:val="0"/>
           <w:numId w:val="3"/>
@@ -760,24 +802,31 @@
     </w:p>
     <w:p>
       <w:pPr>
-        <w:pStyle w:val="Prrafodelista"/>
+        <w:pStyle w:val="ListParagraph"/>
         <w:numPr>
           <w:ilvl w:val="0"/>
           <w:numId w:val="3"/>
         </w:numPr>
-      </w:pPr>
-      <w:r>
-        <w:rPr>
-          <w:lang w:val="es-CO"/>
-        </w:rPr>
-        <w:lastRenderedPageBreak/>
+        <w:rPr>
+          <w:b/>
+        </w:rPr>
+      </w:pPr>
+      <w:r>
+        <w:rPr>
+          <w:b/>
+          <w:lang w:val="es-CO"/>
+        </w:rPr>
         <w:t>Manejo</w:t>
       </w:r>
       <w:r>
+        <w:rPr>
+          <w:b/>
+        </w:rPr>
         <w:t xml:space="preserve"> de</w:t>
       </w:r>
       <w:r>
         <w:rPr>
+          <w:b/>
           <w:lang w:val="es-CO"/>
         </w:rPr>
         <w:t xml:space="preserve"> mensajes salientes</w:t>
@@ -787,7 +836,6 @@
       <w:r>
         <w:rPr>
           <w:noProof/>
-          <w:lang w:val="es-CO" w:eastAsia="es-CO"/>
         </w:rPr>
         <w:drawing>
           <wp:inline distT="0" distB="0" distL="0" distR="0">
@@ -838,17 +886,19 @@
     </w:p>
     <w:p>
       <w:pPr>
-        <w:pStyle w:val="Prrafodelista"/>
+        <w:pStyle w:val="ListParagraph"/>
         <w:numPr>
           <w:ilvl w:val="0"/>
           <w:numId w:val="3"/>
         </w:numPr>
         <w:rPr>
-          <w:lang w:val="es-CO"/>
-        </w:rPr>
-      </w:pPr>
-      <w:r>
-        <w:rPr>
+          <w:b/>
+          <w:lang w:val="es-CO"/>
+        </w:rPr>
+      </w:pPr>
+      <w:r>
+        <w:rPr>
+          <w:b/>
           <w:noProof/>
           <w:lang w:val="es-CO"/>
         </w:rPr>
@@ -864,7 +914,6 @@
       <w:r>
         <w:rPr>
           <w:noProof/>
-          <w:lang w:val="es-CO" w:eastAsia="es-CO"/>
         </w:rPr>
         <w:drawing>
           <wp:inline distT="0" distB="0" distL="0" distR="0">
@@ -915,7 +964,7 @@
     </w:p>
     <w:p>
       <w:pPr>
-        <w:pStyle w:val="Prrafodelista"/>
+        <w:pStyle w:val="ListParagraph"/>
         <w:ind w:left="1800"/>
         <w:rPr>
           <w:lang w:val="es-CO"/>
@@ -924,20 +973,25 @@
     </w:p>
     <w:p>
       <w:pPr>
-        <w:pStyle w:val="Prrafodelista"/>
+        <w:pStyle w:val="ListParagraph"/>
         <w:numPr>
           <w:ilvl w:val="0"/>
           <w:numId w:val="3"/>
         </w:numPr>
-      </w:pPr>
-      <w:r>
-        <w:rPr>
+        <w:rPr>
+          <w:b/>
+        </w:rPr>
+      </w:pPr>
+      <w:r>
+        <w:rPr>
+          <w:b/>
           <w:noProof/>
         </w:rPr>
         <w:t>Manejo de mensajes entrantes</w:t>
       </w:r>
       <w:r>
         <w:rPr>
+          <w:b/>
           <w:noProof/>
         </w:rPr>
         <w:t>.</w:t>
@@ -945,12 +999,12 @@
     </w:p>
     <w:p>
       <w:pPr>
-        <w:pStyle w:val="Prrafodelista"/>
-      </w:pPr>
-    </w:p>
-    <w:p>
-      <w:pPr>
-        <w:pStyle w:val="Prrafodelista"/>
+        <w:pStyle w:val="ListParagraph"/>
+      </w:pPr>
+    </w:p>
+    <w:p>
+      <w:pPr>
+        <w:pStyle w:val="ListParagraph"/>
         <w:ind w:left="1211"/>
       </w:pPr>
     </w:p>
@@ -958,7 +1012,6 @@
       <w:r>
         <w:rPr>
           <w:noProof/>
-          <w:lang w:val="es-CO" w:eastAsia="es-CO"/>
         </w:rPr>
         <w:drawing>
           <wp:inline distT="0" distB="0" distL="0" distR="0">
@@ -1012,7 +1065,7 @@
     </w:p>
     <w:p>
       <w:pPr>
-        <w:pStyle w:val="Prrafodelista"/>
+        <w:pStyle w:val="ListParagraph"/>
         <w:numPr>
           <w:ilvl w:val="0"/>
           <w:numId w:val="2"/>
@@ -1036,25 +1089,344 @@
     </w:p>
     <w:p>
       <w:pPr>
-        <w:pStyle w:val="Prrafodelista"/>
+        <w:pStyle w:val="ListParagraph"/>
         <w:numPr>
           <w:ilvl w:val="0"/>
           <w:numId w:val="2"/>
         </w:numPr>
-      </w:pPr>
-      <w:r>
-        <w:t>SEUDOS</w:t>
-      </w:r>
-    </w:p>
-    <w:p>
-      <w:pPr>
-        <w:pStyle w:val="Prrafodelista"/>
+        <w:rPr>
+          <w:b/>
+        </w:rPr>
+      </w:pPr>
+      <w:r>
+        <w:rPr>
+          <w:b/>
+        </w:rPr>
+        <w:t xml:space="preserve"> </w:t>
+      </w:r>
+      <w:proofErr w:type="spellStart"/>
+      <w:r>
+        <w:rPr>
+          <w:b/>
+        </w:rPr>
+        <w:t>Seudos</w:t>
+      </w:r>
+      <w:proofErr w:type="spellEnd"/>
+    </w:p>
+    <w:p>
+      <w:pPr>
+        <w:pStyle w:val="ListParagraph"/>
+        <w:ind w:left="927"/>
+        <w:rPr>
+          <w:b/>
+        </w:rPr>
+      </w:pPr>
+    </w:p>
+    <w:p>
+      <w:pPr>
+        <w:pStyle w:val="ListParagraph"/>
+        <w:ind w:left="927"/>
+        <w:rPr>
+          <w:b/>
+        </w:rPr>
+      </w:pPr>
+      <w:r>
+        <w:rPr>
+          <w:b/>
+        </w:rPr>
+        <w:t>Main:</w:t>
+      </w:r>
+    </w:p>
+    <w:p>
+      <w:pPr>
+        <w:pStyle w:val="ListParagraph"/>
+        <w:ind w:left="927"/>
+        <w:rPr>
+          <w:b/>
+        </w:rPr>
+      </w:pPr>
+    </w:p>
+    <w:p>
+      <w:pPr>
+        <w:pStyle w:val="ListParagraph"/>
+        <w:ind w:left="927"/>
+        <w:rPr>
+          <w:b/>
+        </w:rPr>
+      </w:pPr>
+      <w:r>
+        <w:rPr>
+          <w:b/>
+        </w:rPr>
+        <w:tab/>
+      </w:r>
+    </w:p>
+    <w:p>
+      <w:pPr>
+        <w:pStyle w:val="ListParagraph"/>
+        <w:ind w:left="927"/>
+        <w:rPr>
+          <w:b/>
+        </w:rPr>
+      </w:pPr>
+      <w:r>
+        <w:rPr>
+          <w:b/>
+        </w:rPr>
+        <w:t>Outgoing Connections:</w:t>
+      </w:r>
+    </w:p>
+    <w:p>
+      <w:pPr>
+        <w:pStyle w:val="ListParagraph"/>
+        <w:ind w:left="927"/>
+      </w:pPr>
+      <w:r>
+        <w:tab/>
+      </w:r>
+    </w:p>
+    <w:p>
+      <w:pPr>
+        <w:pStyle w:val="ListParagraph"/>
+        <w:ind w:left="927" w:firstLine="513"/>
+      </w:pPr>
+      <w:proofErr w:type="gramStart"/>
+      <w:r>
+        <w:t>run</w:t>
+      </w:r>
+      <w:proofErr w:type="gramEnd"/>
+      <w:r>
+        <w:t>{</w:t>
+      </w:r>
+    </w:p>
+    <w:p>
+      <w:pPr>
+        <w:pStyle w:val="ListParagraph"/>
+        <w:ind w:left="927" w:firstLine="513"/>
+      </w:pPr>
+    </w:p>
+    <w:p>
+      <w:pPr>
+        <w:pStyle w:val="ListParagraph"/>
+        <w:ind w:left="927" w:firstLine="513"/>
+      </w:pPr>
+      <w:r>
+        <w:t>}</w:t>
+      </w:r>
+    </w:p>
+    <w:p>
+      <w:pPr>
+        <w:pStyle w:val="ListParagraph"/>
+        <w:ind w:left="927"/>
+      </w:pPr>
+      <w:r>
+        <w:tab/>
+      </w:r>
+      <w:proofErr w:type="spellStart"/>
+      <w:proofErr w:type="gramStart"/>
+      <w:r>
+        <w:t>checkBlockedHost</w:t>
+      </w:r>
+      <w:proofErr w:type="spellEnd"/>
+      <w:proofErr w:type="gramEnd"/>
+      <w:r>
+        <w:t>{</w:t>
+      </w:r>
+    </w:p>
+    <w:p>
+      <w:pPr>
+        <w:pStyle w:val="ListParagraph"/>
+        <w:ind w:left="927" w:firstLine="513"/>
+      </w:pPr>
+    </w:p>
+    <w:p>
+      <w:pPr>
+        <w:pStyle w:val="ListParagraph"/>
+        <w:ind w:left="927" w:firstLine="513"/>
+      </w:pPr>
+      <w:r>
+        <w:t>}</w:t>
+      </w:r>
+    </w:p>
+    <w:p>
+      <w:pPr>
+        <w:pStyle w:val="ListParagraph"/>
+        <w:ind w:left="927" w:firstLine="513"/>
+      </w:pPr>
+      <w:proofErr w:type="spellStart"/>
+      <w:proofErr w:type="gramStart"/>
+      <w:r>
+        <w:t>handleConnection</w:t>
+      </w:r>
+      <w:proofErr w:type="spellEnd"/>
+      <w:proofErr w:type="gramEnd"/>
+      <w:r>
+        <w:t>{</w:t>
+      </w:r>
+    </w:p>
+    <w:p>
+      <w:pPr>
+        <w:pStyle w:val="ListParagraph"/>
+        <w:ind w:left="927" w:firstLine="513"/>
+      </w:pPr>
+    </w:p>
+    <w:p>
+      <w:pPr>
+        <w:pStyle w:val="ListParagraph"/>
+        <w:ind w:left="927" w:firstLine="513"/>
+      </w:pPr>
+      <w:r>
+        <w:t>}</w:t>
+      </w:r>
+    </w:p>
+    <w:p>
+      <w:pPr>
+        <w:pStyle w:val="ListParagraph"/>
+        <w:ind w:left="927" w:firstLine="513"/>
+      </w:pPr>
+    </w:p>
+    <w:p>
+      <w:pPr>
+        <w:pStyle w:val="ListParagraph"/>
+        <w:ind w:left="927"/>
+        <w:rPr>
+          <w:b/>
+          <w:lang w:val="es-CO"/>
+        </w:rPr>
+      </w:pPr>
+      <w:r>
+        <w:rPr>
+          <w:b/>
+        </w:rPr>
+        <w:t>Incoming</w:t>
+      </w:r>
+      <w:r>
+        <w:rPr>
+          <w:b/>
+          <w:lang w:val="es-CO"/>
+        </w:rPr>
+        <w:t xml:space="preserve"> Connections:</w:t>
+      </w:r>
+    </w:p>
+    <w:p>
+      <w:pPr>
+        <w:pStyle w:val="ListParagraph"/>
+        <w:ind w:left="927"/>
+        <w:rPr>
+          <w:b/>
+          <w:lang w:val="es-CO"/>
+        </w:rPr>
+      </w:pPr>
+    </w:p>
+    <w:p>
+      <w:pPr>
+        <w:pStyle w:val="ListParagraph"/>
+        <w:ind w:left="927"/>
+        <w:rPr>
+          <w:lang w:val="es-CO"/>
+        </w:rPr>
+      </w:pPr>
+      <w:r>
+        <w:rPr>
+          <w:b/>
+          <w:lang w:val="es-CO"/>
+        </w:rPr>
+        <w:tab/>
+      </w:r>
+      <w:r>
+        <w:rPr>
+          <w:lang w:val="es-CO"/>
+        </w:rPr>
+        <w:t>r</w:t>
+      </w:r>
+      <w:r>
+        <w:rPr>
+          <w:lang w:val="es-CO"/>
+        </w:rPr>
+        <w:t>un</w:t>
+      </w:r>
+      <w:r>
+        <w:rPr>
+          <w:lang w:val="es-CO"/>
+        </w:rPr>
+        <w:t>{}</w:t>
+      </w:r>
+    </w:p>
+    <w:p>
+      <w:pPr>
+        <w:pStyle w:val="ListParagraph"/>
+        <w:ind w:left="927"/>
+        <w:rPr>
+          <w:lang w:val="es-CO"/>
+        </w:rPr>
+      </w:pPr>
+      <w:r>
+        <w:rPr>
+          <w:lang w:val="es-CO"/>
+        </w:rPr>
+        <w:tab/>
+      </w:r>
+      <w:r>
+        <w:rPr>
+          <w:lang w:val="es-CO"/>
+        </w:rPr>
+        <w:t>findHost</w:t>
+      </w:r>
+      <w:r>
+        <w:rPr>
+          <w:lang w:val="es-CO"/>
+        </w:rPr>
+        <w:t>{}</w:t>
+      </w:r>
+    </w:p>
+    <w:p>
+      <w:pPr>
+        <w:pStyle w:val="ListParagraph"/>
+        <w:ind w:left="927"/>
+        <w:rPr>
+          <w:lang w:val="es-CO"/>
+        </w:rPr>
+        <w:sectPr>
+          <w:pgSz w:w="11900" w:h="16840"/>
+          <w:pgMar w:top="1440" w:right="1800" w:bottom="1440" w:left="1800" w:header="708" w:footer="708" w:gutter="0"/>
+          <w:cols w:space="708"/>
+        </w:sectPr>
+      </w:pPr>
+      <w:r>
+        <w:rPr>
+          <w:lang w:val="es-CO"/>
+        </w:rPr>
+        <w:tab/>
+      </w:r>
+      <w:r>
+        <w:rPr>
+          <w:lang w:val="es-CO"/>
+        </w:rPr>
+        <w:t>handleConnection</w:t>
+      </w:r>
+      <w:r>
+        <w:rPr>
+          <w:lang w:val="es-CO"/>
+        </w:rPr>
+        <w:t>{}</w:t>
+      </w:r>
+    </w:p>
+    <w:p>
+      <w:pPr>
+        <w:pStyle w:val="ListParagraph"/>
+        <w:ind w:left="927"/>
+      </w:pPr>
+    </w:p>
+    <w:p/>
+    <w:p>
+      <w:pPr>
+        <w:pStyle w:val="ListParagraph"/>
         <w:ind w:left="1080"/>
       </w:pPr>
     </w:p>
     <w:p>
       <w:pPr>
-        <w:pStyle w:val="Prrafodelista"/>
+        <w:pStyle w:val="ListParagraph"/>
         <w:numPr>
           <w:ilvl w:val="0"/>
           <w:numId w:val="2"/>
@@ -1071,7 +1443,7 @@
 </file>
 
 <file path=word/endnotes.xml><?xml version="1.0" encoding="utf-8"?>
-<w:endnotes xmlns:ve="http://schemas.openxmlformats.org/markup-compatibility/2006" xmlns:o="urn:schemas-microsoft-com:office:office" xmlns:r="http://schemas.openxmlformats.org/officeDocument/2006/relationships" xmlns:m="http://schemas.openxmlformats.org/officeDocument/2006/math" xmlns:v="urn:schemas-microsoft-com:vml" xmlns:wp="http://schemas.openxmlformats.org/drawingml/2006/wordprocessingDrawing" xmlns:w10="urn:schemas-microsoft-com:office:word" xmlns:w="http://schemas.openxmlformats.org/wordprocessingml/2006/main" xmlns:wne="http://schemas.microsoft.com/office/word/2006/wordml">
+<w:endnotes xmlns:mo="http://schemas.microsoft.com/office/mac/office/2008/main" xmlns:ve="http://schemas.openxmlformats.org/markup-compatibility/2006" xmlns:mv="urn:schemas-microsoft-com:mac:vml" xmlns:o="urn:schemas-microsoft-com:office:office" xmlns:r="http://schemas.openxmlformats.org/officeDocument/2006/relationships" xmlns:m="http://schemas.openxmlformats.org/officeDocument/2006/math" xmlns:v="urn:schemas-microsoft-com:vml" xmlns:wp="http://schemas.openxmlformats.org/drawingml/2006/wordprocessingDrawing" xmlns:w10="urn:schemas-microsoft-com:office:word" xmlns:w="http://schemas.openxmlformats.org/wordprocessingml/2006/main" xmlns:wne="http://schemas.microsoft.com/office/word/2006/wordml">
   <w:endnote w:type="separator" w:id="-1">
     <w:p>
       <w:pPr>
@@ -1096,22 +1468,22 @@
 </file>
 
 <file path=word/footer1.xml><?xml version="1.0" encoding="utf-8"?>
-<w:ftr xmlns:ve="http://schemas.openxmlformats.org/markup-compatibility/2006" xmlns:o="urn:schemas-microsoft-com:office:office" xmlns:r="http://schemas.openxmlformats.org/officeDocument/2006/relationships" xmlns:m="http://schemas.openxmlformats.org/officeDocument/2006/math" xmlns:v="urn:schemas-microsoft-com:vml" xmlns:wp="http://schemas.openxmlformats.org/drawingml/2006/wordprocessingDrawing" xmlns:w10="urn:schemas-microsoft-com:office:word" xmlns:w="http://schemas.openxmlformats.org/wordprocessingml/2006/main" xmlns:wne="http://schemas.microsoft.com/office/word/2006/wordml">
+<w:ftr xmlns:mo="http://schemas.microsoft.com/office/mac/office/2008/main" xmlns:ve="http://schemas.openxmlformats.org/markup-compatibility/2006" xmlns:mv="urn:schemas-microsoft-com:mac:vml" xmlns:o="urn:schemas-microsoft-com:office:office" xmlns:r="http://schemas.openxmlformats.org/officeDocument/2006/relationships" xmlns:m="http://schemas.openxmlformats.org/officeDocument/2006/math" xmlns:v="urn:schemas-microsoft-com:vml" xmlns:wp="http://schemas.openxmlformats.org/drawingml/2006/wordprocessingDrawing" xmlns:w10="urn:schemas-microsoft-com:office:word" xmlns:w="http://schemas.openxmlformats.org/wordprocessingml/2006/main" xmlns:wne="http://schemas.microsoft.com/office/word/2006/wordml">
   <w:p>
     <w:pPr>
-      <w:pStyle w:val="Piedepgina"/>
+      <w:pStyle w:val="Footer"/>
     </w:pPr>
   </w:p>
   <w:p>
     <w:pPr>
-      <w:pStyle w:val="Piedepgina"/>
+      <w:pStyle w:val="Footer"/>
     </w:pPr>
   </w:p>
 </w:ftr>
 </file>
 
 <file path=word/footnotes.xml><?xml version="1.0" encoding="utf-8"?>
-<w:footnotes xmlns:ve="http://schemas.openxmlformats.org/markup-compatibility/2006" xmlns:o="urn:schemas-microsoft-com:office:office" xmlns:r="http://schemas.openxmlformats.org/officeDocument/2006/relationships" xmlns:m="http://schemas.openxmlformats.org/officeDocument/2006/math" xmlns:v="urn:schemas-microsoft-com:vml" xmlns:wp="http://schemas.openxmlformats.org/drawingml/2006/wordprocessingDrawing" xmlns:w10="urn:schemas-microsoft-com:office:word" xmlns:w="http://schemas.openxmlformats.org/wordprocessingml/2006/main" xmlns:wne="http://schemas.microsoft.com/office/word/2006/wordml">
+<w:footnotes xmlns:mo="http://schemas.microsoft.com/office/mac/office/2008/main" xmlns:ve="http://schemas.openxmlformats.org/markup-compatibility/2006" xmlns:mv="urn:schemas-microsoft-com:mac:vml" xmlns:o="urn:schemas-microsoft-com:office:office" xmlns:r="http://schemas.openxmlformats.org/officeDocument/2006/relationships" xmlns:m="http://schemas.openxmlformats.org/officeDocument/2006/math" xmlns:v="urn:schemas-microsoft-com:vml" xmlns:wp="http://schemas.openxmlformats.org/drawingml/2006/wordprocessingDrawing" xmlns:w10="urn:schemas-microsoft-com:office:word" xmlns:w="http://schemas.openxmlformats.org/wordprocessingml/2006/main" xmlns:wne="http://schemas.microsoft.com/office/word/2006/wordml">
   <w:footnote w:type="separator" w:id="-1">
     <w:p>
       <w:pPr>
@@ -1136,7 +1508,7 @@
 </file>
 
 <file path=word/numbering.xml><?xml version="1.0" encoding="utf-8"?>
-<w:numbering xmlns:ve="http://schemas.openxmlformats.org/markup-compatibility/2006" xmlns:o="urn:schemas-microsoft-com:office:office" xmlns:r="http://schemas.openxmlformats.org/officeDocument/2006/relationships" xmlns:m="http://schemas.openxmlformats.org/officeDocument/2006/math" xmlns:v="urn:schemas-microsoft-com:vml" xmlns:wp="http://schemas.openxmlformats.org/drawingml/2006/wordprocessingDrawing" xmlns:w10="urn:schemas-microsoft-com:office:word" xmlns:w="http://schemas.openxmlformats.org/wordprocessingml/2006/main" xmlns:wne="http://schemas.microsoft.com/office/word/2006/wordml">
+<w:numbering xmlns:mo="http://schemas.microsoft.com/office/mac/office/2008/main" xmlns:ve="http://schemas.openxmlformats.org/markup-compatibility/2006" xmlns:mv="urn:schemas-microsoft-com:mac:vml" xmlns:o="urn:schemas-microsoft-com:office:office" xmlns:r="http://schemas.openxmlformats.org/officeDocument/2006/relationships" xmlns:m="http://schemas.openxmlformats.org/officeDocument/2006/math" xmlns:v="urn:schemas-microsoft-com:vml" xmlns:wp="http://schemas.openxmlformats.org/drawingml/2006/wordprocessingDrawing" xmlns:w10="urn:schemas-microsoft-com:office:word" xmlns:w="http://schemas.openxmlformats.org/wordprocessingml/2006/main" xmlns:wne="http://schemas.microsoft.com/office/word/2006/wordml">
   <w:abstractNum w:abstractNumId="0">
     <w:nsid w:val="06354272"/>
     <w:multiLevelType w:val="hybridMultilevel"/>
@@ -1543,7 +1915,7 @@
       </w:pPr>
     </w:pPrDefault>
   </w:docDefaults>
-  <w:latentStyles w:defLockedState="0" w:defUIPriority="99" w:defSemiHidden="1" w:defUnhideWhenUsed="1" w:defQFormat="0" w:count="267">
+  <w:latentStyles w:defLockedState="0" w:defUIPriority="99" w:defSemiHidden="1" w:defUnhideWhenUsed="1" w:defQFormat="0" w:count="276">
     <w:lsdException w:name="Normal" w:semiHidden="0" w:uiPriority="0" w:unhideWhenUsed="0" w:qFormat="1"/>
     <w:lsdException w:name="heading 1" w:semiHidden="0" w:uiPriority="9" w:unhideWhenUsed="0" w:qFormat="1"/>
     <w:lsdException w:name="heading 2" w:uiPriority="9" w:qFormat="1"/>
@@ -1687,15 +2059,13 @@
     <w:qFormat/>
     <w:rsid w:val="006A39EA"/>
   </w:style>
-  <w:style w:type="character" w:default="1" w:styleId="Fuentedeprrafopredeter">
+  <w:style w:type="character" w:default="1" w:styleId="DefaultParagraphFont">
     <w:name w:val="Default Paragraph Font"/>
-    <w:uiPriority w:val="1"/>
     <w:semiHidden/>
     <w:unhideWhenUsed/>
   </w:style>
-  <w:style w:type="table" w:default="1" w:styleId="Tablanormal">
+  <w:style w:type="table" w:default="1" w:styleId="TableNormal">
     <w:name w:val="Normal Table"/>
-    <w:uiPriority w:val="99"/>
     <w:semiHidden/>
     <w:unhideWhenUsed/>
     <w:qFormat/>
@@ -1709,13 +2079,12 @@
       </w:tblCellMar>
     </w:tblPr>
   </w:style>
-  <w:style w:type="numbering" w:default="1" w:styleId="Sinlista">
+  <w:style w:type="numbering" w:default="1" w:styleId="NoList">
     <w:name w:val="No List"/>
-    <w:uiPriority w:val="99"/>
     <w:semiHidden/>
     <w:unhideWhenUsed/>
   </w:style>
-  <w:style w:type="paragraph" w:styleId="Prrafodelista">
+  <w:style w:type="paragraph" w:styleId="ListParagraph">
     <w:name w:val="List Paragraph"/>
     <w:basedOn w:val="Normal"/>
     <w:uiPriority w:val="34"/>
@@ -1726,10 +2095,10 @@
       <w:contextualSpacing/>
     </w:pPr>
   </w:style>
-  <w:style w:type="paragraph" w:styleId="Encabezado">
+  <w:style w:type="paragraph" w:styleId="Header">
     <w:name w:val="header"/>
     <w:basedOn w:val="Normal"/>
-    <w:link w:val="EncabezadoCar"/>
+    <w:link w:val="HeaderChar"/>
     <w:uiPriority w:val="99"/>
     <w:semiHidden/>
     <w:unhideWhenUsed/>
@@ -1742,18 +2111,18 @@
       <w:spacing w:after="0"/>
     </w:pPr>
   </w:style>
-  <w:style w:type="character" w:customStyle="1" w:styleId="EncabezadoCar">
-    <w:name w:val="Encabezado Car"/>
-    <w:basedOn w:val="Fuentedeprrafopredeter"/>
-    <w:link w:val="Encabezado"/>
+  <w:style w:type="character" w:customStyle="1" w:styleId="HeaderChar">
+    <w:name w:val="Header Char"/>
+    <w:basedOn w:val="DefaultParagraphFont"/>
+    <w:link w:val="Header"/>
     <w:uiPriority w:val="99"/>
     <w:semiHidden/>
     <w:rsid w:val="0042531D"/>
   </w:style>
-  <w:style w:type="paragraph" w:styleId="Piedepgina">
+  <w:style w:type="paragraph" w:styleId="Footer">
     <w:name w:val="footer"/>
     <w:basedOn w:val="Normal"/>
-    <w:link w:val="PiedepginaCar"/>
+    <w:link w:val="FooterChar"/>
     <w:uiPriority w:val="99"/>
     <w:semiHidden/>
     <w:unhideWhenUsed/>
@@ -1766,18 +2135,18 @@
       <w:spacing w:after="0"/>
     </w:pPr>
   </w:style>
-  <w:style w:type="character" w:customStyle="1" w:styleId="PiedepginaCar">
-    <w:name w:val="Pie de página Car"/>
-    <w:basedOn w:val="Fuentedeprrafopredeter"/>
-    <w:link w:val="Piedepgina"/>
+  <w:style w:type="character" w:customStyle="1" w:styleId="FooterChar">
+    <w:name w:val="Footer Char"/>
+    <w:basedOn w:val="DefaultParagraphFont"/>
+    <w:link w:val="Footer"/>
     <w:uiPriority w:val="99"/>
     <w:semiHidden/>
     <w:rsid w:val="0042531D"/>
   </w:style>
-  <w:style w:type="paragraph" w:styleId="Textodeglobo">
+  <w:style w:type="paragraph" w:styleId="BalloonText">
     <w:name w:val="Balloon Text"/>
     <w:basedOn w:val="Normal"/>
-    <w:link w:val="TextodegloboCar"/>
+    <w:link w:val="BalloonTextChar"/>
     <w:uiPriority w:val="99"/>
     <w:semiHidden/>
     <w:unhideWhenUsed/>
@@ -1791,10 +2160,10 @@
       <w:szCs w:val="16"/>
     </w:rPr>
   </w:style>
-  <w:style w:type="character" w:customStyle="1" w:styleId="TextodegloboCar">
-    <w:name w:val="Texto de globo Car"/>
-    <w:basedOn w:val="Fuentedeprrafopredeter"/>
-    <w:link w:val="Textodeglobo"/>
+  <w:style w:type="character" w:customStyle="1" w:styleId="BalloonTextChar">
+    <w:name w:val="Balloon Text Char"/>
+    <w:basedOn w:val="DefaultParagraphFont"/>
+    <w:link w:val="BalloonText"/>
     <w:uiPriority w:val="99"/>
     <w:semiHidden/>
     <w:rsid w:val="001833CA"/>

</xml_diff>